<commit_message>
Added the docker files and testing files
</commit_message>
<xml_diff>
--- a/backend/uploads/output.docx
+++ b/backend/uploads/output.docx
@@ -4,19 +4,19 @@
   <w:body>
     <w:p>
       <w:r>
-        <w:t># Comprehensive Documentation for AI-Docs Project</w:t>
+        <w:t># Canvas AI Assistant Documentation</w:t>
       </w:r>
     </w:p>
     <w:p/>
     <w:p>
       <w:r>
-        <w:t>## 🎯 Overall Project Purpose</w:t>
+        <w:t>## 🎯 Project Purpose</w:t>
       </w:r>
     </w:p>
     <w:p/>
     <w:p>
       <w:r>
-        <w:t>The **AI-Docs** project is designed to automate the generation of comprehensive documentation for codebases using AI. It leverages the capabilities of Google's GenAI to analyze multi-language codebases and generate Markdown documentation. This project aims to simplify the documentation process, ensuring that developers can maintain up-to-date and detailed documentation with minimal manual effort.</w:t>
+        <w:t>The **Canvas AI Assistant** is designed to enhance the learning experience for students using the Canvas Learning Management System (LMS). It provides intelligent assistance by integrating AI capabilities to help students interact with course content more effectively. The assistant can generate quizzes, create slides, summarize content, and provide answers to questions about course materials, thereby making study sessions more efficient and engaging.</w:t>
       </w:r>
     </w:p>
     <w:p/>
@@ -28,72 +28,167 @@
     <w:p/>
     <w:p>
       <w:r>
-        <w:t>### HTML and Configuration Files</w:t>
+        <w:t>### `new_content.js`</w:t>
+      </w:r>
+    </w:p>
+    <w:p>
+      <w:r>
+        <w:t>- **Purpose**: Manages the content script for the Canvas AI Assistant. It handles the user interface elements, captures page content, and interacts with the background script to process user queries.</w:t>
+      </w:r>
+    </w:p>
+    <w:p>
+      <w:r>
+        <w:t>- **Key Functions**:</w:t>
+      </w:r>
+    </w:p>
+    <w:p>
+      <w:r>
+        <w:t xml:space="preserve">  - `getCurrentPageContent()`: Extracts and returns the current page's content, including URL, title, and specific content based on page type.</w:t>
+      </w:r>
+    </w:p>
+    <w:p>
+      <w:r>
+        <w:t xml:space="preserve">  - `createChatInterface()`: Initializes the chat interface on the Canvas page.</w:t>
+      </w:r>
+    </w:p>
+    <w:p>
+      <w:r>
+        <w:t xml:space="preserve">  - `sendMessage()`: Sends user messages to the background script for processing.</w:t>
+      </w:r>
+    </w:p>
+    <w:p>
+      <w:r>
+        <w:t xml:space="preserve">  - `fetchCanvasFiles()`: Fetches files from the Canvas API for the current course.</w:t>
       </w:r>
     </w:p>
     <w:p/>
     <w:p>
       <w:r>
-        <w:t>- **`index.html`**: The entry point for the web application, linking necessary styles and scripts.</w:t>
+        <w:t>### `new_background.js`</w:t>
       </w:r>
     </w:p>
     <w:p>
       <w:r>
-        <w:t>- **`tailwind.config.js`**: Configures Tailwind CSS, specifying content sources and extending themes with custom animations and fonts.</w:t>
+        <w:t>- **Purpose**: Acts as the background script for the Chrome extension, handling messages from the content script and interacting with the backend server.</w:t>
       </w:r>
     </w:p>
     <w:p>
       <w:r>
-        <w:t>- **`vite.config.js`**: Configures Vite for the project, enabling React support through plugins.</w:t>
+        <w:t>- **Key Functions**:</w:t>
       </w:r>
     </w:p>
     <w:p>
       <w:r>
-        <w:t>- **`postcss.config.js`**: Configures PostCSS to use Tailwind CSS and Autoprefixer for CSS processing.</w:t>
+        <w:t xml:space="preserve">  - `processMessageWithContext(data)`: Processes messages with context from the page content and interacts with the backend server to get responses.</w:t>
+      </w:r>
+    </w:p>
+    <w:p>
+      <w:r>
+        <w:t xml:space="preserve">  - `editSelectedText`: Handles requests to edit selected text using the OpenAI API.</w:t>
       </w:r>
     </w:p>
     <w:p/>
     <w:p>
       <w:r>
-        <w:t>### Python Scripts</w:t>
+        <w:t>### `canvas_api.py`</w:t>
+      </w:r>
+    </w:p>
+    <w:p>
+      <w:r>
+        <w:t>- **Purpose**: Provides functions to interact with the Canvas API, such as listing and downloading files.</w:t>
+      </w:r>
+    </w:p>
+    <w:p>
+      <w:r>
+        <w:t>- **Key Functions**:</w:t>
+      </w:r>
+    </w:p>
+    <w:p>
+      <w:r>
+        <w:t xml:space="preserve">  - `list_files(course_id, token)`: Lists files available in a specified Canvas course.</w:t>
+      </w:r>
+    </w:p>
+    <w:p>
+      <w:r>
+        <w:t xml:space="preserve">  - `download_file(file_obj, token)`: Downloads a specified file from Canvas.</w:t>
       </w:r>
     </w:p>
     <w:p/>
     <w:p>
       <w:r>
-        <w:t>- **`app.py`**: Handles the generation of documentation by reading existing code and documentation, chunking text, and interacting with the GenAI API to produce the final Markdown documentation.</w:t>
+        <w:t>### `app.py`</w:t>
       </w:r>
     </w:p>
     <w:p>
       <w:r>
-        <w:t>- **`activate_venv.py`**: A utility script to activate a Python virtual environment on Windows systems.</w:t>
+        <w:t>- **Purpose**: Implements the Flask backend server that handles API requests from the Chrome extension and interacts with the OpenAI API for generating content.</w:t>
       </w:r>
     </w:p>
     <w:p>
       <w:r>
-        <w:t>- **`main.py`**: Implements a FastAPI server that provides endpoints for generating documentation from a GitHub repository. It includes functions for fetching repository details, retrieving file contents, and building a vector store for embeddings.</w:t>
+        <w:t>- **Key Functions**:</w:t>
+      </w:r>
+    </w:p>
+    <w:p>
+      <w:r>
+        <w:t xml:space="preserve">  - `chat()`: Handles chat requests and generates responses or content (quizzes, slides) based on user input.</w:t>
+      </w:r>
+    </w:p>
+    <w:p>
+      <w:r>
+        <w:t xml:space="preserve">  - `get_canvas_files()`: API endpoint to retrieve files from a Canvas course.</w:t>
+      </w:r>
+    </w:p>
+    <w:p>
+      <w:r>
+        <w:t xml:space="preserve">  - `use_file_content()`: Processes file content to generate responses or slides.</w:t>
       </w:r>
     </w:p>
     <w:p/>
     <w:p>
       <w:r>
-        <w:t>### JavaScript Files</w:t>
+        <w:t>### `background.js`</w:t>
+      </w:r>
+    </w:p>
+    <w:p>
+      <w:r>
+        <w:t>- **Purpose**: Another background script for handling messages and API requests, similar to `new_background.js`.</w:t>
+      </w:r>
+    </w:p>
+    <w:p>
+      <w:r>
+        <w:t>- **Key Functions**:</w:t>
+      </w:r>
+    </w:p>
+    <w:p>
+      <w:r>
+        <w:t xml:space="preserve">  - `processMessageWithContext(data)`: Similar to the function in `new_background.js`, processes messages and interacts with the backend.</w:t>
       </w:r>
     </w:p>
     <w:p/>
     <w:p>
       <w:r>
-        <w:t>- **`index.css`**: Utilizes Tailwind CSS for styling the web application.</w:t>
+        <w:t>### `content.js`</w:t>
       </w:r>
     </w:p>
     <w:p>
       <w:r>
-        <w:t>- **`classNames.js`**: A utility function to conditionally join CSS class names.</w:t>
+        <w:t>- **Purpose**: Another content script for managing the UI and interactions on the Canvas page, similar to `new_content.js`.</w:t>
       </w:r>
     </w:p>
     <w:p>
       <w:r>
-        <w:t>- **`supabase.js`**: Initializes a Supabase client for potential database interactions.</w:t>
+        <w:t>- **Key Functions**:</w:t>
+      </w:r>
+    </w:p>
+    <w:p>
+      <w:r>
+        <w:t xml:space="preserve">  - `getCurrentPageContent()`: Similar to the function in `new_content.js`, extracts page content.</w:t>
+      </w:r>
+    </w:p>
+    <w:p>
+      <w:r>
+        <w:t xml:space="preserve">  - `createChatInterface()`: Initializes the chat interface on the Canvas page.</w:t>
       </w:r>
     </w:p>
     <w:p/>
@@ -105,65 +200,31 @@
     <w:p/>
     <w:p>
       <w:r>
-        <w:t>### Documentation Generation Workflow</w:t>
+        <w:t>1. **Content Extraction**: The content scripts (`new_content.js` and `content.js`) extract the current page's content and determine the page type (syllabus, module, assignment, discussion) to gather specific content details.</w:t>
       </w:r>
     </w:p>
     <w:p/>
     <w:p>
       <w:r>
-        <w:t>1. **Read Existing Documentation**: `get_existing_docs()` attempts to read existing documentation from `demo.md`.</w:t>
-      </w:r>
-    </w:p>
-    <w:p>
-      <w:r>
-        <w:t>2. **Read Existing Code**: `get_existing_code()` traverses the project directory, reading code files and excluding certain directories and files.</w:t>
-      </w:r>
-    </w:p>
-    <w:p>
-      <w:r>
-        <w:t>3. **Chunking**: `chunk_text()` and `chunk_code()` split the documentation and code into manageable chunks for processing.</w:t>
-      </w:r>
-    </w:p>
-    <w:p>
-      <w:r>
-        <w:t>4. **Prompt Creation**: `create_final_prompt()` combines the documentation and code chunks with a base prompt for GenAI.</w:t>
-      </w:r>
-    </w:p>
-    <w:p>
-      <w:r>
-        <w:t>5. **Generate Documentation**: `generate_documentation()` sends the prompt to GenAI and writes the generated documentation to `comprehensive_documentation.md`.</w:t>
+        <w:t>2. **User Interaction**: The chat interface is created and displayed on the Canvas page, allowing users to interact with the AI assistant. Users can send messages, select files, and request content generation (quizzes, slides).</w:t>
       </w:r>
     </w:p>
     <w:p/>
     <w:p>
       <w:r>
-        <w:t>### FastAPI Workflow</w:t>
+        <w:t>3. **Message Processing**: User messages are sent to the background scripts (`new_background.js` and `background.js`), which process the messages with context from the page content and interact with the backend server.</w:t>
       </w:r>
     </w:p>
     <w:p/>
     <w:p>
       <w:r>
-        <w:t>1. **Fetch Repository Details**: `get_repo_details()` extracts owner, repo name, and default branch from a GitHub URL.</w:t>
+        <w:t>4. **Backend Interaction**: The Flask server (`app.py`) handles API requests from the background scripts, processes content using the OpenAI API, and returns responses or generated content (quizzes, slides).</w:t>
       </w:r>
     </w:p>
+    <w:p/>
     <w:p>
       <w:r>
-        <w:t>2. **Retrieve Repository Tree**: `get_repo_tree()` fetches the file tree of the repository.</w:t>
-      </w:r>
-    </w:p>
-    <w:p>
-      <w:r>
-        <w:t>3. **Fetch File Content**: `fetch_file_content()` retrieves the content of each file in the repository.</w:t>
-      </w:r>
-    </w:p>
-    <w:p>
-      <w:r>
-        <w:t>4. **Build Vector Store**: `build_vector_store()` creates a vector store using SentenceTransformer and FAISS for efficient text retrieval.</w:t>
-      </w:r>
-    </w:p>
-    <w:p>
-      <w:r>
-        <w:t>5. **Generate Documentation Endpoint**: `/generate_documentation` endpoint processes the repository and generates documentation using GenAI.</w:t>
+        <w:t>5. **File Handling**: The `canvas_api.py` module provides functions to list and download files from Canvas, which are used by the backend server to process file content.</w:t>
       </w:r>
     </w:p>
     <w:p/>
@@ -175,7 +236,7 @@
     <w:p/>
     <w:p>
       <w:r>
-        <w:t>### Documentation Generation Flow</w:t>
+        <w:t>### Message Processing Workflow</w:t>
       </w:r>
     </w:p>
     <w:p/>
@@ -186,104 +247,58 @@
     </w:p>
     <w:p>
       <w:r>
-        <w:t>flowchart TD</w:t>
+        <w:t>sequenceDiagram</w:t>
       </w:r>
     </w:p>
     <w:p>
       <w:r>
-        <w:t xml:space="preserve">    A[Start] --&gt; B[Read Existing Docs]</w:t>
+        <w:t xml:space="preserve">    participant User</w:t>
       </w:r>
     </w:p>
     <w:p>
       <w:r>
-        <w:t xml:space="preserve">    B --&gt; C[Read Existing Code]</w:t>
+        <w:t xml:space="preserve">    participant ContentScript</w:t>
       </w:r>
     </w:p>
     <w:p>
       <w:r>
-        <w:t xml:space="preserve">    C --&gt; D[Chunk Text]</w:t>
+        <w:t xml:space="preserve">    participant BackgroundScript</w:t>
       </w:r>
     </w:p>
     <w:p>
       <w:r>
-        <w:t xml:space="preserve">    D --&gt; E[Chunk Code]</w:t>
-      </w:r>
-    </w:p>
-    <w:p>
-      <w:r>
-        <w:t xml:space="preserve">    E --&gt; F[Create Final Prompt]</w:t>
-      </w:r>
-    </w:p>
-    <w:p>
-      <w:r>
-        <w:t xml:space="preserve">    F --&gt; G[Generate Documentation]</w:t>
-      </w:r>
-    </w:p>
-    <w:p>
-      <w:r>
-        <w:t xml:space="preserve">    G --&gt; H[Write to File]</w:t>
-      </w:r>
-    </w:p>
-    <w:p>
-      <w:r>
-        <w:t xml:space="preserve">    H --&gt; I[End]</w:t>
-      </w:r>
-    </w:p>
-    <w:p>
-      <w:r>
-        <w:t>```</w:t>
+        <w:t xml:space="preserve">    participant BackendServer</w:t>
       </w:r>
     </w:p>
     <w:p/>
     <w:p>
       <w:r>
-        <w:t>### FastAPI Endpoint Flow</w:t>
-      </w:r>
-    </w:p>
-    <w:p/>
-    <w:p>
-      <w:r>
-        <w:t>```mermaid</w:t>
+        <w:t xml:space="preserve">    User-&gt;&gt;ContentScript: Send message</w:t>
       </w:r>
     </w:p>
     <w:p>
       <w:r>
-        <w:t>flowchart TD</w:t>
+        <w:t xml:space="preserve">    ContentScript-&gt;&gt;BackgroundScript: Forward message with page content</w:t>
       </w:r>
     </w:p>
     <w:p>
       <w:r>
-        <w:t xml:space="preserve">    A[Start] --&gt; B[Fetch Repo Details]</w:t>
+        <w:t xml:space="preserve">    BackgroundScript-&gt;&gt;BackendServer: Process message</w:t>
       </w:r>
     </w:p>
     <w:p>
       <w:r>
-        <w:t xml:space="preserve">    B --&gt; C[Retrieve Repo Tree]</w:t>
+        <w:t xml:space="preserve">    BackendServer-&gt;&gt;BackgroundScript: Return response</w:t>
       </w:r>
     </w:p>
     <w:p>
       <w:r>
-        <w:t xml:space="preserve">    C --&gt; D[Fetch File Content]</w:t>
+        <w:t xml:space="preserve">    BackgroundScript-&gt;&gt;ContentScript: Send response</w:t>
       </w:r>
     </w:p>
     <w:p>
       <w:r>
-        <w:t xml:space="preserve">    D --&gt; E[Build Vector Store]</w:t>
-      </w:r>
-    </w:p>
-    <w:p>
-      <w:r>
-        <w:t xml:space="preserve">    E --&gt; F[Generate Documentation]</w:t>
-      </w:r>
-    </w:p>
-    <w:p>
-      <w:r>
-        <w:t xml:space="preserve">    F --&gt; G[Return Response]</w:t>
-      </w:r>
-    </w:p>
-    <w:p>
-      <w:r>
-        <w:t xml:space="preserve">    G --&gt; H[End]</w:t>
+        <w:t xml:space="preserve">    ContentScript-&gt;&gt;User: Display response</w:t>
       </w:r>
     </w:p>
     <w:p>
@@ -305,57 +320,32 @@
     </w:p>
     <w:p>
       <w:r>
-        <w:t>graph TD</w:t>
+        <w:t>graph TD;</w:t>
       </w:r>
     </w:p>
     <w:p>
       <w:r>
-        <w:t xml:space="preserve">    A[index.html] --&gt; B[src/main.jsx]</w:t>
+        <w:t xml:space="preserve">    A[User Interface] --&gt; B[Content Script];</w:t>
       </w:r>
     </w:p>
     <w:p>
       <w:r>
-        <w:t xml:space="preserve">    B --&gt; C[app.py]</w:t>
+        <w:t xml:space="preserve">    B --&gt; C[Background Script];</w:t>
       </w:r>
     </w:p>
     <w:p>
       <w:r>
-        <w:t xml:space="preserve">    B --&gt; D[main.py]</w:t>
+        <w:t xml:space="preserve">    C --&gt; D[Backend Server];</w:t>
       </w:r>
     </w:p>
     <w:p>
       <w:r>
-        <w:t xml:space="preserve">    D --&gt; E[activate_venv.py]</w:t>
+        <w:t xml:space="preserve">    D --&gt; E[Canvas API];</w:t>
       </w:r>
     </w:p>
     <w:p>
       <w:r>
-        <w:t xml:space="preserve">    B --&gt; F[classNames.js]</w:t>
-      </w:r>
-    </w:p>
-    <w:p>
-      <w:r>
-        <w:t xml:space="preserve">    B --&gt; G[supabase.js]</w:t>
-      </w:r>
-    </w:p>
-    <w:p>
-      <w:r>
-        <w:t xml:space="preserve">    B --&gt; H[index.css]</w:t>
-      </w:r>
-    </w:p>
-    <w:p>
-      <w:r>
-        <w:t xml:space="preserve">    B --&gt; I[tailwind.config.js]</w:t>
-      </w:r>
-    </w:p>
-    <w:p>
-      <w:r>
-        <w:t xml:space="preserve">    B --&gt; J[vite.config.js]</w:t>
-      </w:r>
-    </w:p>
-    <w:p>
-      <w:r>
-        <w:t xml:space="preserve">    B --&gt; K[postcss.config.js]</w:t>
+        <w:t xml:space="preserve">    D --&gt; F[OpenAI API];</w:t>
       </w:r>
     </w:p>
     <w:p>
@@ -372,7 +362,7 @@
     <w:p/>
     <w:p>
       <w:r>
-        <w:t>### API and Service Interactions</w:t>
+        <w:t>### Service Interaction</w:t>
       </w:r>
     </w:p>
     <w:p/>
@@ -383,67 +373,27 @@
     </w:p>
     <w:p>
       <w:r>
-        <w:t>sequenceDiagram</w:t>
+        <w:t>graph TD;</w:t>
       </w:r>
     </w:p>
     <w:p>
       <w:r>
-        <w:t xml:space="preserve">    participant User</w:t>
+        <w:t xml:space="preserve">    A[Content Script] --&gt; B[Background Script];</w:t>
       </w:r>
     </w:p>
     <w:p>
       <w:r>
-        <w:t xml:space="preserve">    participant FastAPI</w:t>
+        <w:t xml:space="preserve">    B --&gt; C[Backend Server];</w:t>
       </w:r>
     </w:p>
     <w:p>
       <w:r>
-        <w:t xml:space="preserve">    participant GitHub</w:t>
+        <w:t xml:space="preserve">    C --&gt; D[Canvas API];</w:t>
       </w:r>
     </w:p>
     <w:p>
       <w:r>
-        <w:t xml:space="preserve">    participant GenAI</w:t>
-      </w:r>
-    </w:p>
-    <w:p>
-      <w:r>
-        <w:t xml:space="preserve">    User -&gt;&gt; FastAPI: POST /generate_documentation</w:t>
-      </w:r>
-    </w:p>
-    <w:p>
-      <w:r>
-        <w:t xml:space="preserve">    FastAPI -&gt;&gt; GitHub: Fetch Repo Details</w:t>
-      </w:r>
-    </w:p>
-    <w:p>
-      <w:r>
-        <w:t xml:space="preserve">    GitHub --&gt;&gt; FastAPI: Repo Details</w:t>
-      </w:r>
-    </w:p>
-    <w:p>
-      <w:r>
-        <w:t xml:space="preserve">    FastAPI -&gt;&gt; GitHub: Fetch File Content</w:t>
-      </w:r>
-    </w:p>
-    <w:p>
-      <w:r>
-        <w:t xml:space="preserve">    GitHub --&gt;&gt; FastAPI: File Content</w:t>
-      </w:r>
-    </w:p>
-    <w:p>
-      <w:r>
-        <w:t xml:space="preserve">    FastAPI -&gt;&gt; GenAI: Generate Documentation</w:t>
-      </w:r>
-    </w:p>
-    <w:p>
-      <w:r>
-        <w:t xml:space="preserve">    GenAI --&gt;&gt; FastAPI: Documentation</w:t>
-      </w:r>
-    </w:p>
-    <w:p>
-      <w:r>
-        <w:t xml:space="preserve">    FastAPI --&gt;&gt; User: Documentation</w:t>
+        <w:t xml:space="preserve">    C --&gt; E[OpenAI API];</w:t>
       </w:r>
     </w:p>
     <w:p>
@@ -460,33 +410,37 @@
     <w:p/>
     <w:p>
       <w:r>
-        <w:t>- **Error Handling**: Improve error handling by implementing more specific exceptions and logging mechanisms.</w:t>
-      </w:r>
-    </w:p>
-    <w:p>
-      <w:r>
-        <w:t>- **Environment Configuration**: Use environment variables for sensitive data like API keys and tokens. Ensure `.env` files are not included in version control.</w:t>
-      </w:r>
-    </w:p>
-    <w:p>
-      <w:r>
-        <w:t>- **Code Modularity**: Consider breaking down large functions into smaller, more manageable ones for better readability and maintainability.</w:t>
-      </w:r>
-    </w:p>
-    <w:p>
-      <w:r>
-        <w:t>- **Testing**: Implement unit and integration tests to ensure the reliability of the documentation generation process.</w:t>
-      </w:r>
-    </w:p>
-    <w:p>
-      <w:r>
-        <w:t>- **Scalability**: Explore caching mechanisms for frequently accessed data to improve performance, especially when dealing with large repositories.</w:t>
+        <w:t>1. **Security**: Ensure API keys and tokens are securely stored and not hardcoded in the scripts. Consider using environment variables or secure storage.</w:t>
       </w:r>
     </w:p>
     <w:p/>
     <w:p>
       <w:r>
-        <w:t>This documentation provides a comprehensive overview of the AI-Docs project, detailing its purpose, structure, and workflows. By following the suggested improvements, the project can enhance its robustness and maintainability.</w:t>
+        <w:t>2. **Error Handling**: Improve error handling in API requests to provide more informative feedback to users in case of failures.</w:t>
+      </w:r>
+    </w:p>
+    <w:p/>
+    <w:p>
+      <w:r>
+        <w:t>3. **Code Modularity**: Consider refactoring the code to improve modularity and separation of concerns, especially in the content and background scripts.</w:t>
+      </w:r>
+    </w:p>
+    <w:p/>
+    <w:p>
+      <w:r>
+        <w:t>4. **User Experience**: Enhance the chat interface with more interactive elements and feedback to improve user engagement.</w:t>
+      </w:r>
+    </w:p>
+    <w:p/>
+    <w:p>
+      <w:r>
+        <w:t>5. **Testing**: Implement comprehensive testing for both the frontend and backend components to ensure reliability and robustness.</w:t>
+      </w:r>
+    </w:p>
+    <w:p/>
+    <w:p>
+      <w:r>
+        <w:t>This documentation provides a comprehensive overview of the Canvas AI Assistant project, detailing its purpose, structure, and workflows. The diagrams and suggestions aim to enhance understanding and guide future improvements.</w:t>
       </w:r>
     </w:p>
     <w:sectPr>

</xml_diff>